<commit_message>
Comentários sobre a visão geral
</commit_message>
<xml_diff>
--- a/TextIOn.docx
+++ b/TextIOn.docx
@@ -164,25 +164,7 @@
           <w:sz w:val="24"/>
           <w:szCs w:val="24"/>
         </w:rPr>
-        <w:t>Terá disponível um fórum de discussão sobre livros não só</w:t>
-      </w:r>
-      <w:r>
-        <w:rPr>
-          <w:rFonts w:ascii="Times New Roman" w:hAnsi="Times New Roman" w:cs="Times New Roman"/>
-          <w:sz w:val="24"/>
-          <w:szCs w:val="24"/>
-        </w:rPr>
-        <w:t>0</w:t>
-      </w:r>
-      <w:bookmarkStart w:id="0" w:name="_GoBack"/>
-      <w:bookmarkEnd w:id="0"/>
-      <w:r>
-        <w:rPr>
-          <w:rFonts w:ascii="Times New Roman" w:hAnsi="Times New Roman" w:cs="Times New Roman"/>
-          <w:sz w:val="24"/>
-          <w:szCs w:val="24"/>
-        </w:rPr>
-        <w:t xml:space="preserve"> de autores cadastrados, mas da cultura em geral.</w:t>
+        <w:t>Terá disponível um fórum de discussão sobre livros não só de autores cadastrados, mas da cultura em geral.</w:t>
       </w:r>
     </w:p>
     <w:p>
@@ -214,6 +196,41 @@
           <w:szCs w:val="24"/>
         </w:rPr>
       </w:pPr>
+    </w:p>
+    <w:p>
+      <w:pPr>
+        <w:ind w:firstLine="708"/>
+        <w:jc w:val="both"/>
+        <w:rPr>
+          <w:rFonts w:ascii="Consolas" w:hAnsi="Consolas" w:cs="Consolas"/>
+          <w:i/>
+          <w:color w:val="002060"/>
+          <w:sz w:val="24"/>
+          <w:szCs w:val="24"/>
+        </w:rPr>
+      </w:pPr>
+      <w:r>
+        <w:rPr>
+          <w:rFonts w:ascii="Consolas" w:hAnsi="Consolas" w:cs="Consolas"/>
+          <w:i/>
+          <w:color w:val="002060"/>
+          <w:sz w:val="24"/>
+          <w:szCs w:val="24"/>
+        </w:rPr>
+        <w:t>A ideia</w:t>
+      </w:r>
+      <w:bookmarkStart w:id="0" w:name="_GoBack"/>
+      <w:bookmarkEnd w:id="0"/>
+      <w:r>
+        <w:rPr>
+          <w:rFonts w:ascii="Consolas" w:hAnsi="Consolas" w:cs="Consolas"/>
+          <w:i/>
+          <w:color w:val="002060"/>
+          <w:sz w:val="24"/>
+          <w:szCs w:val="24"/>
+        </w:rPr>
+        <w:t xml:space="preserve"> é boa, acho que falta refinar um pouco mais os conceitos, deixar as funcionalidades mais claras.</w:t>
+      </w:r>
     </w:p>
     <w:sectPr>
       <w:pgSz w:w="11906" w:h="16838"/>

</xml_diff>

<commit_message>
Melhorando especificações do sistema
</commit_message>
<xml_diff>
--- a/TextIOn.docx
+++ b/TextIOn.docx
@@ -59,7 +59,254 @@
           <w:sz w:val="24"/>
           <w:szCs w:val="24"/>
         </w:rPr>
-        <w:t>Os textos poderão ser analisados por outros usuários cadastrados através da barra de comentários após os textos prontos</w:t>
+        <w:t>O usuário poderá se “</w:t>
+      </w:r>
+      <w:proofErr w:type="spellStart"/>
+      <w:r>
+        <w:rPr>
+          <w:rFonts w:ascii="Times New Roman" w:hAnsi="Times New Roman" w:cs="Times New Roman"/>
+          <w:sz w:val="24"/>
+          <w:szCs w:val="24"/>
+        </w:rPr>
+        <w:t>logar</w:t>
+      </w:r>
+      <w:proofErr w:type="spellEnd"/>
+      <w:r>
+        <w:rPr>
+          <w:rFonts w:ascii="Times New Roman" w:hAnsi="Times New Roman" w:cs="Times New Roman"/>
+          <w:sz w:val="24"/>
+          <w:szCs w:val="24"/>
+        </w:rPr>
+        <w:t>” de duas formas: Como leitor e como autor.</w:t>
+      </w:r>
+    </w:p>
+    <w:p>
+      <w:pPr>
+        <w:ind w:firstLine="708"/>
+        <w:jc w:val="both"/>
+        <w:rPr>
+          <w:rFonts w:ascii="Times New Roman" w:hAnsi="Times New Roman" w:cs="Times New Roman"/>
+          <w:sz w:val="24"/>
+          <w:szCs w:val="24"/>
+        </w:rPr>
+      </w:pPr>
+      <w:r>
+        <w:rPr>
+          <w:rFonts w:ascii="Times New Roman" w:hAnsi="Times New Roman" w:cs="Times New Roman"/>
+          <w:sz w:val="24"/>
+          <w:szCs w:val="24"/>
+        </w:rPr>
+        <w:t xml:space="preserve">O cadastro como leitor consiste no preenchimento de nome, e-mail e um questionário para </w:t>
+      </w:r>
+      <w:r>
+        <w:rPr>
+          <w:rFonts w:ascii="Times New Roman" w:hAnsi="Times New Roman" w:cs="Times New Roman"/>
+          <w:sz w:val="24"/>
+          <w:szCs w:val="24"/>
+        </w:rPr>
+        <w:t>entender melhor suas preferências para posteriores indicações</w:t>
+      </w:r>
+      <w:r>
+        <w:rPr>
+          <w:rFonts w:ascii="Times New Roman" w:hAnsi="Times New Roman" w:cs="Times New Roman"/>
+          <w:sz w:val="24"/>
+          <w:szCs w:val="24"/>
+        </w:rPr>
+        <w:t>.</w:t>
+      </w:r>
+    </w:p>
+    <w:p>
+      <w:pPr>
+        <w:ind w:firstLine="708"/>
+        <w:jc w:val="both"/>
+        <w:rPr>
+          <w:rFonts w:ascii="Times New Roman" w:hAnsi="Times New Roman" w:cs="Times New Roman"/>
+          <w:sz w:val="24"/>
+          <w:szCs w:val="24"/>
+        </w:rPr>
+      </w:pPr>
+      <w:r>
+        <w:rPr>
+          <w:rFonts w:ascii="Times New Roman" w:hAnsi="Times New Roman" w:cs="Times New Roman"/>
+          <w:sz w:val="24"/>
+          <w:szCs w:val="24"/>
+        </w:rPr>
+        <w:t>O cadastro para autor solicita nome, endereço, CPF, dados de conta no PayPal para creditar monetização dos textos lidos a partir da quantidade de publicações, e do número de visualizações.</w:t>
+      </w:r>
+    </w:p>
+    <w:p>
+      <w:pPr>
+        <w:ind w:firstLine="708"/>
+        <w:jc w:val="both"/>
+        <w:rPr>
+          <w:rFonts w:ascii="Times New Roman" w:hAnsi="Times New Roman" w:cs="Times New Roman"/>
+          <w:sz w:val="24"/>
+          <w:szCs w:val="24"/>
+        </w:rPr>
+      </w:pPr>
+      <w:r>
+        <w:rPr>
+          <w:rFonts w:ascii="Times New Roman" w:hAnsi="Times New Roman" w:cs="Times New Roman"/>
+          <w:sz w:val="24"/>
+          <w:szCs w:val="24"/>
+        </w:rPr>
+        <w:t xml:space="preserve">Tanto leitores </w:t>
+      </w:r>
+      <w:proofErr w:type="spellStart"/>
+      <w:r>
+        <w:rPr>
+          <w:rFonts w:ascii="Times New Roman" w:hAnsi="Times New Roman" w:cs="Times New Roman"/>
+          <w:sz w:val="24"/>
+          <w:szCs w:val="24"/>
+        </w:rPr>
+        <w:t>logados</w:t>
+      </w:r>
+      <w:proofErr w:type="spellEnd"/>
+      <w:r>
+        <w:rPr>
+          <w:rFonts w:ascii="Times New Roman" w:hAnsi="Times New Roman" w:cs="Times New Roman"/>
+          <w:sz w:val="24"/>
+          <w:szCs w:val="24"/>
+        </w:rPr>
+        <w:t xml:space="preserve"> ou não, serão disponíveis as opções de temas e autores</w:t>
+      </w:r>
+      <w:r>
+        <w:rPr>
+          <w:rFonts w:ascii="Times New Roman" w:hAnsi="Times New Roman" w:cs="Times New Roman"/>
+          <w:sz w:val="24"/>
+          <w:szCs w:val="24"/>
+        </w:rPr>
+        <w:t xml:space="preserve"> na home </w:t>
+      </w:r>
+      <w:r>
+        <w:rPr>
+          <w:rFonts w:ascii="Times New Roman" w:hAnsi="Times New Roman" w:cs="Times New Roman"/>
+          <w:sz w:val="24"/>
+          <w:szCs w:val="24"/>
+        </w:rPr>
+        <w:t>para começar a visualização dos textos</w:t>
+      </w:r>
+      <w:r>
+        <w:rPr>
+          <w:rFonts w:ascii="Times New Roman" w:hAnsi="Times New Roman" w:cs="Times New Roman"/>
+          <w:sz w:val="24"/>
+          <w:szCs w:val="24"/>
+        </w:rPr>
+        <w:t xml:space="preserve"> de acordo com suas preferências</w:t>
+      </w:r>
+      <w:r>
+        <w:rPr>
+          <w:rFonts w:ascii="Times New Roman" w:hAnsi="Times New Roman" w:cs="Times New Roman"/>
+          <w:sz w:val="24"/>
+          <w:szCs w:val="24"/>
+        </w:rPr>
+        <w:t>.</w:t>
+      </w:r>
+    </w:p>
+    <w:p>
+      <w:pPr>
+        <w:ind w:firstLine="708"/>
+        <w:jc w:val="both"/>
+        <w:rPr>
+          <w:rFonts w:ascii="Times New Roman" w:hAnsi="Times New Roman" w:cs="Times New Roman"/>
+          <w:sz w:val="24"/>
+          <w:szCs w:val="24"/>
+        </w:rPr>
+      </w:pPr>
+      <w:r>
+        <w:rPr>
+          <w:rFonts w:ascii="Times New Roman" w:hAnsi="Times New Roman" w:cs="Times New Roman"/>
+          <w:sz w:val="24"/>
+          <w:szCs w:val="24"/>
+        </w:rPr>
+        <w:t xml:space="preserve">Os leitores </w:t>
+      </w:r>
+      <w:proofErr w:type="spellStart"/>
+      <w:r>
+        <w:rPr>
+          <w:rFonts w:ascii="Times New Roman" w:hAnsi="Times New Roman" w:cs="Times New Roman"/>
+          <w:sz w:val="24"/>
+          <w:szCs w:val="24"/>
+        </w:rPr>
+        <w:t>logados</w:t>
+      </w:r>
+      <w:proofErr w:type="spellEnd"/>
+      <w:r>
+        <w:rPr>
+          <w:rFonts w:ascii="Times New Roman" w:hAnsi="Times New Roman" w:cs="Times New Roman"/>
+          <w:sz w:val="24"/>
+          <w:szCs w:val="24"/>
+        </w:rPr>
+        <w:t xml:space="preserve"> terão mais privilégios em relação aos não </w:t>
+      </w:r>
+      <w:proofErr w:type="spellStart"/>
+      <w:r>
+        <w:rPr>
+          <w:rFonts w:ascii="Times New Roman" w:hAnsi="Times New Roman" w:cs="Times New Roman"/>
+          <w:sz w:val="24"/>
+          <w:szCs w:val="24"/>
+        </w:rPr>
+        <w:t>log</w:t>
+      </w:r>
+      <w:r>
+        <w:rPr>
+          <w:rFonts w:ascii="Times New Roman" w:hAnsi="Times New Roman" w:cs="Times New Roman"/>
+          <w:sz w:val="24"/>
+          <w:szCs w:val="24"/>
+        </w:rPr>
+        <w:t>ados</w:t>
+      </w:r>
+      <w:proofErr w:type="spellEnd"/>
+      <w:r>
+        <w:rPr>
+          <w:rFonts w:ascii="Times New Roman" w:hAnsi="Times New Roman" w:cs="Times New Roman"/>
+          <w:sz w:val="24"/>
+          <w:szCs w:val="24"/>
+        </w:rPr>
+        <w:t xml:space="preserve"> como avaliações de textos,</w:t>
+      </w:r>
+      <w:r>
+        <w:rPr>
+          <w:rFonts w:ascii="Times New Roman" w:hAnsi="Times New Roman" w:cs="Times New Roman"/>
+          <w:sz w:val="24"/>
+          <w:szCs w:val="24"/>
+        </w:rPr>
+        <w:t xml:space="preserve"> autores e </w:t>
+      </w:r>
+      <w:r>
+        <w:rPr>
+          <w:rFonts w:ascii="Times New Roman" w:hAnsi="Times New Roman" w:cs="Times New Roman"/>
+          <w:sz w:val="24"/>
+          <w:szCs w:val="24"/>
+        </w:rPr>
+        <w:t xml:space="preserve">fazer </w:t>
+      </w:r>
+      <w:r>
+        <w:rPr>
+          <w:rFonts w:ascii="Times New Roman" w:hAnsi="Times New Roman" w:cs="Times New Roman"/>
+          <w:sz w:val="24"/>
+          <w:szCs w:val="24"/>
+        </w:rPr>
+        <w:t>comentários. Da mesma forma, os autores poderão responder os comentários e interagir com os leitores.</w:t>
+      </w:r>
+    </w:p>
+    <w:p>
+      <w:pPr>
+        <w:ind w:firstLine="708"/>
+        <w:jc w:val="both"/>
+        <w:rPr>
+          <w:rFonts w:ascii="Times New Roman" w:hAnsi="Times New Roman" w:cs="Times New Roman"/>
+          <w:sz w:val="24"/>
+          <w:szCs w:val="24"/>
+        </w:rPr>
+      </w:pPr>
+      <w:r>
+        <w:rPr>
+          <w:rFonts w:ascii="Times New Roman" w:hAnsi="Times New Roman" w:cs="Times New Roman"/>
+          <w:sz w:val="24"/>
+          <w:szCs w:val="24"/>
+        </w:rPr>
+        <w:t>Os textos poderão ser analisados por usuários cadastrados através da barra de comentários após os textos prontos</w:t>
       </w:r>
       <w:r>
         <w:rPr>
@@ -110,127 +357,367 @@
           <w:sz w:val="24"/>
           <w:szCs w:val="24"/>
         </w:rPr>
-        <w:t>As melhores avaliações a cada temporada terão os texto</w:t>
-      </w:r>
-      <w:r>
-        <w:rPr>
-          <w:rFonts w:ascii="Times New Roman" w:hAnsi="Times New Roman" w:cs="Times New Roman"/>
-          <w:sz w:val="24"/>
-          <w:szCs w:val="24"/>
-        </w:rPr>
-        <w:t>s publicados na home do site e</w:t>
-      </w:r>
-      <w:r>
-        <w:rPr>
-          <w:rFonts w:ascii="Times New Roman" w:hAnsi="Times New Roman" w:cs="Times New Roman"/>
-          <w:sz w:val="24"/>
-          <w:szCs w:val="24"/>
-        </w:rPr>
-        <w:t xml:space="preserve"> farão parte de um livro de publicação anual.</w:t>
-      </w:r>
-    </w:p>
-    <w:p>
-      <w:pPr>
-        <w:ind w:firstLine="708"/>
-        <w:jc w:val="both"/>
-        <w:rPr>
-          <w:rFonts w:ascii="Times New Roman" w:hAnsi="Times New Roman" w:cs="Times New Roman"/>
-          <w:sz w:val="24"/>
-          <w:szCs w:val="24"/>
-        </w:rPr>
-      </w:pPr>
-      <w:r>
-        <w:rPr>
-          <w:rFonts w:ascii="Times New Roman" w:hAnsi="Times New Roman" w:cs="Times New Roman"/>
-          <w:sz w:val="24"/>
-          <w:szCs w:val="24"/>
-        </w:rPr>
-        <w:t>A pesquisa dos textos será feita a partir do tipo e tema.</w:t>
-      </w:r>
-    </w:p>
-    <w:p>
-      <w:pPr>
-        <w:ind w:firstLine="708"/>
-        <w:jc w:val="both"/>
-        <w:rPr>
-          <w:rFonts w:ascii="Times New Roman" w:hAnsi="Times New Roman" w:cs="Times New Roman"/>
-          <w:sz w:val="24"/>
-          <w:szCs w:val="24"/>
-        </w:rPr>
-      </w:pPr>
-      <w:r>
-        <w:rPr>
-          <w:rFonts w:ascii="Times New Roman" w:hAnsi="Times New Roman" w:cs="Times New Roman"/>
-          <w:sz w:val="24"/>
-          <w:szCs w:val="24"/>
-        </w:rPr>
-        <w:t>Terá disponível um fórum de discussão sobre livros não só de autores cadastrados, mas da cultura em geral.</w:t>
-      </w:r>
-    </w:p>
-    <w:p>
-      <w:pPr>
-        <w:ind w:firstLine="708"/>
-        <w:jc w:val="both"/>
-        <w:rPr>
-          <w:rFonts w:ascii="Times New Roman" w:hAnsi="Times New Roman" w:cs="Times New Roman"/>
-          <w:sz w:val="24"/>
-          <w:szCs w:val="24"/>
-        </w:rPr>
-      </w:pPr>
-      <w:r>
-        <w:rPr>
-          <w:rFonts w:ascii="Times New Roman" w:hAnsi="Times New Roman" w:cs="Times New Roman"/>
-          <w:sz w:val="24"/>
-          <w:szCs w:val="24"/>
-        </w:rPr>
-        <w:t>O cadastro como leitor consiste no preenchimento de nome, e-mail e um questionário para escolher o tipo de conteúdo exibido. O cadastro para autor solicita nome, endereço, CPF, dados de conta no PayPal para creditar monetização dos textos lidos a partir da quantidade de publicações, e do número de visualizações.</w:t>
-      </w:r>
-    </w:p>
-    <w:p>
-      <w:pPr>
-        <w:ind w:firstLine="708"/>
-        <w:jc w:val="both"/>
-        <w:rPr>
-          <w:rFonts w:ascii="Times New Roman" w:hAnsi="Times New Roman" w:cs="Times New Roman"/>
-          <w:sz w:val="24"/>
-          <w:szCs w:val="24"/>
-        </w:rPr>
-      </w:pPr>
-    </w:p>
-    <w:p>
-      <w:pPr>
-        <w:ind w:firstLine="708"/>
-        <w:jc w:val="both"/>
-        <w:rPr>
-          <w:rFonts w:ascii="Consolas" w:hAnsi="Consolas" w:cs="Consolas"/>
-          <w:i/>
-          <w:color w:val="002060"/>
-          <w:sz w:val="24"/>
-          <w:szCs w:val="24"/>
-        </w:rPr>
-      </w:pPr>
-      <w:r>
-        <w:rPr>
-          <w:rFonts w:ascii="Consolas" w:hAnsi="Consolas" w:cs="Consolas"/>
-          <w:i/>
-          <w:color w:val="002060"/>
-          <w:sz w:val="24"/>
-          <w:szCs w:val="24"/>
-        </w:rPr>
-        <w:t>A ideia</w:t>
+        <w:t>Cada leitor cadastrado ou não, poderá tornar-se um autor e começar a produzir os textos que desejar.</w:t>
+      </w:r>
+    </w:p>
+    <w:p>
+      <w:pPr>
+        <w:ind w:firstLine="708"/>
+        <w:jc w:val="both"/>
+        <w:rPr>
+          <w:rFonts w:ascii="Times New Roman" w:hAnsi="Times New Roman" w:cs="Times New Roman"/>
+          <w:sz w:val="24"/>
+          <w:szCs w:val="24"/>
+        </w:rPr>
+      </w:pPr>
+      <w:r>
+        <w:rPr>
+          <w:rFonts w:ascii="Times New Roman" w:hAnsi="Times New Roman" w:cs="Times New Roman"/>
+          <w:sz w:val="24"/>
+          <w:szCs w:val="24"/>
+        </w:rPr>
+        <w:t>Cada autor terá um perfil com seus dados, descrição (opcional), seus textos, uma opção de recebimento de “encomendas” (posteriormente detal</w:t>
+      </w:r>
+      <w:r>
+        <w:rPr>
+          <w:rFonts w:ascii="Times New Roman" w:hAnsi="Times New Roman" w:cs="Times New Roman"/>
+          <w:sz w:val="24"/>
+          <w:szCs w:val="24"/>
+        </w:rPr>
+        <w:t>hada) e</w:t>
+      </w:r>
+      <w:r>
+        <w:rPr>
+          <w:rFonts w:ascii="Times New Roman" w:hAnsi="Times New Roman" w:cs="Times New Roman"/>
+          <w:sz w:val="24"/>
+          <w:szCs w:val="24"/>
+        </w:rPr>
+        <w:t xml:space="preserve"> suas avaliações</w:t>
+      </w:r>
+      <w:r>
+        <w:rPr>
+          <w:rFonts w:ascii="Times New Roman" w:hAnsi="Times New Roman" w:cs="Times New Roman"/>
+          <w:sz w:val="24"/>
+          <w:szCs w:val="24"/>
+        </w:rPr>
+        <w:t xml:space="preserve"> feitas pelos leitores</w:t>
+      </w:r>
+      <w:r>
+        <w:rPr>
+          <w:rFonts w:ascii="Times New Roman" w:hAnsi="Times New Roman" w:cs="Times New Roman"/>
+          <w:sz w:val="24"/>
+          <w:szCs w:val="24"/>
+        </w:rPr>
+        <w:t>.</w:t>
+      </w:r>
+    </w:p>
+    <w:p>
+      <w:pPr>
+        <w:ind w:firstLine="708"/>
+        <w:jc w:val="both"/>
+        <w:rPr>
+          <w:rFonts w:ascii="Times New Roman" w:hAnsi="Times New Roman" w:cs="Times New Roman"/>
+          <w:sz w:val="24"/>
+          <w:szCs w:val="24"/>
+        </w:rPr>
+      </w:pPr>
+      <w:r>
+        <w:rPr>
+          <w:rFonts w:ascii="Times New Roman" w:hAnsi="Times New Roman" w:cs="Times New Roman"/>
+          <w:sz w:val="24"/>
+          <w:szCs w:val="24"/>
+        </w:rPr>
+        <w:t xml:space="preserve">Os leitores cadastrados terão um perfil que contenha seus dados, </w:t>
+      </w:r>
+      <w:r>
+        <w:rPr>
+          <w:rFonts w:ascii="Times New Roman" w:hAnsi="Times New Roman" w:cs="Times New Roman"/>
+          <w:sz w:val="24"/>
+          <w:szCs w:val="24"/>
+        </w:rPr>
+        <w:t>descrição (opcional)</w:t>
+      </w:r>
+      <w:r>
+        <w:rPr>
+          <w:rFonts w:ascii="Times New Roman" w:hAnsi="Times New Roman" w:cs="Times New Roman"/>
+          <w:sz w:val="24"/>
+          <w:szCs w:val="24"/>
+        </w:rPr>
+        <w:t xml:space="preserve">, seus autores favoritos, seus textos favoritos e opção de seguir seus autores para </w:t>
+      </w:r>
+      <w:r>
+        <w:rPr>
+          <w:rFonts w:ascii="Times New Roman" w:hAnsi="Times New Roman" w:cs="Times New Roman"/>
+          <w:sz w:val="24"/>
+          <w:szCs w:val="24"/>
+        </w:rPr>
+        <w:t>receber notificações sobre eles e seus textos. Os leitores também poderão solicitar para os autores textos ou frases através das encomend</w:t>
+      </w:r>
+      <w:r>
+        <w:rPr>
+          <w:rFonts w:ascii="Times New Roman" w:hAnsi="Times New Roman" w:cs="Times New Roman"/>
+          <w:sz w:val="24"/>
+          <w:szCs w:val="24"/>
+        </w:rPr>
+        <w:t>as, serviço esse que terá um</w:t>
+      </w:r>
+      <w:r>
+        <w:rPr>
+          <w:rFonts w:ascii="Times New Roman" w:hAnsi="Times New Roman" w:cs="Times New Roman"/>
+          <w:sz w:val="24"/>
+          <w:szCs w:val="24"/>
+        </w:rPr>
+        <w:t xml:space="preserve"> custo adicional para o leitor previamente concordado entre os autores e os administradores do sistema.</w:t>
+      </w:r>
+    </w:p>
+    <w:p>
+      <w:pPr>
+        <w:ind w:firstLine="708"/>
+        <w:jc w:val="both"/>
+        <w:rPr>
+          <w:rFonts w:ascii="Times New Roman" w:hAnsi="Times New Roman" w:cs="Times New Roman"/>
+          <w:sz w:val="24"/>
+          <w:szCs w:val="24"/>
+        </w:rPr>
+      </w:pPr>
+      <w:r>
+        <w:rPr>
+          <w:rFonts w:ascii="Times New Roman" w:hAnsi="Times New Roman" w:cs="Times New Roman"/>
+          <w:sz w:val="24"/>
+          <w:szCs w:val="24"/>
+        </w:rPr>
+        <w:t xml:space="preserve">Os autores com as melhores indicações pelos leitores, terão seus textos “em alta” na home do sistema e serão mantidos lá </w:t>
+      </w:r>
+      <w:r>
+        <w:rPr>
+          <w:rFonts w:ascii="Times New Roman" w:hAnsi="Times New Roman" w:cs="Times New Roman"/>
+          <w:sz w:val="24"/>
+          <w:szCs w:val="24"/>
+        </w:rPr>
+        <w:t>por períodos posteriormente definido</w:t>
       </w:r>
       <w:bookmarkStart w:id="0" w:name="_GoBack"/>
       <w:bookmarkEnd w:id="0"/>
       <w:r>
         <w:rPr>
-          <w:rFonts w:ascii="Consolas" w:hAnsi="Consolas" w:cs="Consolas"/>
-          <w:i/>
-          <w:color w:val="002060"/>
-          <w:sz w:val="24"/>
-          <w:szCs w:val="24"/>
-        </w:rPr>
-        <w:t xml:space="preserve"> é boa, acho que falta refinar um pouco mais os conceitos, deixar as funcionalidades mais claras.</w:t>
-      </w:r>
+          <w:rFonts w:ascii="Times New Roman" w:hAnsi="Times New Roman" w:cs="Times New Roman"/>
+          <w:sz w:val="24"/>
+          <w:szCs w:val="24"/>
+        </w:rPr>
+        <w:t xml:space="preserve">. </w:t>
+      </w:r>
+    </w:p>
+    <w:p>
+      <w:pPr>
+        <w:ind w:firstLine="708"/>
+        <w:jc w:val="both"/>
+        <w:rPr>
+          <w:rFonts w:ascii="Times New Roman" w:hAnsi="Times New Roman" w:cs="Times New Roman"/>
+          <w:sz w:val="24"/>
+          <w:szCs w:val="24"/>
+        </w:rPr>
+      </w:pPr>
+      <w:r>
+        <w:rPr>
+          <w:rFonts w:ascii="Times New Roman" w:hAnsi="Times New Roman" w:cs="Times New Roman"/>
+          <w:sz w:val="24"/>
+          <w:szCs w:val="24"/>
+        </w:rPr>
+        <w:t>Leitores com preferências parecidas poderão indicar livros para outros leitores.</w:t>
+      </w:r>
+    </w:p>
+    <w:p>
+      <w:pPr>
+        <w:ind w:firstLine="708"/>
+        <w:jc w:val="both"/>
+        <w:rPr>
+          <w:rFonts w:ascii="Times New Roman" w:hAnsi="Times New Roman" w:cs="Times New Roman"/>
+          <w:sz w:val="24"/>
+          <w:szCs w:val="24"/>
+        </w:rPr>
+      </w:pPr>
+      <w:r>
+        <w:rPr>
+          <w:rFonts w:ascii="Times New Roman" w:hAnsi="Times New Roman" w:cs="Times New Roman"/>
+          <w:sz w:val="24"/>
+          <w:szCs w:val="24"/>
+        </w:rPr>
+        <w:t>Como incentivo</w:t>
+      </w:r>
+      <w:r>
+        <w:rPr>
+          <w:rFonts w:ascii="Times New Roman" w:hAnsi="Times New Roman" w:cs="Times New Roman"/>
+          <w:sz w:val="24"/>
+          <w:szCs w:val="24"/>
+        </w:rPr>
+        <w:t>s</w:t>
+      </w:r>
+      <w:r>
+        <w:rPr>
+          <w:rFonts w:ascii="Times New Roman" w:hAnsi="Times New Roman" w:cs="Times New Roman"/>
+          <w:sz w:val="24"/>
+          <w:szCs w:val="24"/>
+        </w:rPr>
+        <w:t>,</w:t>
+      </w:r>
+      <w:r>
+        <w:rPr>
+          <w:rFonts w:ascii="Times New Roman" w:hAnsi="Times New Roman" w:cs="Times New Roman"/>
+          <w:sz w:val="24"/>
+          <w:szCs w:val="24"/>
+        </w:rPr>
+        <w:t xml:space="preserve"> </w:t>
+      </w:r>
+      <w:r>
+        <w:rPr>
+          <w:rFonts w:ascii="Times New Roman" w:hAnsi="Times New Roman" w:cs="Times New Roman"/>
+          <w:sz w:val="24"/>
+          <w:szCs w:val="24"/>
+        </w:rPr>
+        <w:t xml:space="preserve">os textos </w:t>
+      </w:r>
+      <w:r>
+        <w:rPr>
+          <w:rFonts w:ascii="Times New Roman" w:hAnsi="Times New Roman" w:cs="Times New Roman"/>
+          <w:sz w:val="24"/>
+          <w:szCs w:val="24"/>
+        </w:rPr>
+        <w:t>melhores avalia</w:t>
+      </w:r>
+      <w:r>
+        <w:rPr>
+          <w:rFonts w:ascii="Times New Roman" w:hAnsi="Times New Roman" w:cs="Times New Roman"/>
+          <w:sz w:val="24"/>
+          <w:szCs w:val="24"/>
+        </w:rPr>
+        <w:t>dos</w:t>
+      </w:r>
+      <w:r>
+        <w:rPr>
+          <w:rFonts w:ascii="Times New Roman" w:hAnsi="Times New Roman" w:cs="Times New Roman"/>
+          <w:sz w:val="24"/>
+          <w:szCs w:val="24"/>
+        </w:rPr>
+        <w:t xml:space="preserve"> a cada temporada terão os texto</w:t>
+      </w:r>
+      <w:r>
+        <w:rPr>
+          <w:rFonts w:ascii="Times New Roman" w:hAnsi="Times New Roman" w:cs="Times New Roman"/>
+          <w:sz w:val="24"/>
+          <w:szCs w:val="24"/>
+        </w:rPr>
+        <w:t>s publicados na home do site e</w:t>
+      </w:r>
+      <w:r>
+        <w:rPr>
+          <w:rFonts w:ascii="Times New Roman" w:hAnsi="Times New Roman" w:cs="Times New Roman"/>
+          <w:sz w:val="24"/>
+          <w:szCs w:val="24"/>
+        </w:rPr>
+        <w:t xml:space="preserve"> farão parte de um livro de publicação anual.</w:t>
+      </w:r>
+    </w:p>
+    <w:p>
+      <w:pPr>
+        <w:ind w:firstLine="708"/>
+        <w:jc w:val="both"/>
+        <w:rPr>
+          <w:rFonts w:ascii="Times New Roman" w:hAnsi="Times New Roman" w:cs="Times New Roman"/>
+          <w:sz w:val="24"/>
+          <w:szCs w:val="24"/>
+        </w:rPr>
+      </w:pPr>
+      <w:r>
+        <w:rPr>
+          <w:rFonts w:ascii="Times New Roman" w:hAnsi="Times New Roman" w:cs="Times New Roman"/>
+          <w:sz w:val="24"/>
+          <w:szCs w:val="24"/>
+        </w:rPr>
+        <w:lastRenderedPageBreak/>
+        <w:t>Terá disponível um fórum de discussão</w:t>
+      </w:r>
+      <w:r>
+        <w:rPr>
+          <w:rFonts w:ascii="Times New Roman" w:hAnsi="Times New Roman" w:cs="Times New Roman"/>
+          <w:sz w:val="24"/>
+          <w:szCs w:val="24"/>
+        </w:rPr>
+        <w:t xml:space="preserve"> entre os leitores e autores </w:t>
+      </w:r>
+      <w:proofErr w:type="spellStart"/>
+      <w:r>
+        <w:rPr>
+          <w:rFonts w:ascii="Times New Roman" w:hAnsi="Times New Roman" w:cs="Times New Roman"/>
+          <w:sz w:val="24"/>
+          <w:szCs w:val="24"/>
+        </w:rPr>
+        <w:t>logados</w:t>
+      </w:r>
+      <w:proofErr w:type="spellEnd"/>
+      <w:r>
+        <w:rPr>
+          <w:rFonts w:ascii="Times New Roman" w:hAnsi="Times New Roman" w:cs="Times New Roman"/>
+          <w:sz w:val="24"/>
+          <w:szCs w:val="24"/>
+        </w:rPr>
+        <w:t xml:space="preserve"> sobre livros não só de autores cadastrados, mas da cultura em geral.</w:t>
+      </w:r>
+    </w:p>
+    <w:p>
+      <w:pPr>
+        <w:ind w:firstLine="708"/>
+        <w:jc w:val="both"/>
+        <w:rPr>
+          <w:rFonts w:ascii="Times New Roman" w:hAnsi="Times New Roman" w:cs="Times New Roman"/>
+          <w:sz w:val="24"/>
+          <w:szCs w:val="24"/>
+        </w:rPr>
+      </w:pPr>
+      <w:r>
+        <w:rPr>
+          <w:rFonts w:ascii="Times New Roman" w:hAnsi="Times New Roman" w:cs="Times New Roman"/>
+          <w:sz w:val="24"/>
+          <w:szCs w:val="24"/>
+        </w:rPr>
+        <w:t xml:space="preserve">O sistema lançará indicações de livros e filmes de livros que estão em alta. Também haverá indicações de livrarias </w:t>
+      </w:r>
+      <w:r>
+        <w:rPr>
+          <w:rFonts w:ascii="Times New Roman" w:hAnsi="Times New Roman" w:cs="Times New Roman"/>
+          <w:sz w:val="24"/>
+          <w:szCs w:val="24"/>
+        </w:rPr>
+        <w:t xml:space="preserve">que poderão ser avaliadas pelos usuários </w:t>
+      </w:r>
+      <w:proofErr w:type="spellStart"/>
+      <w:r>
+        <w:rPr>
+          <w:rFonts w:ascii="Times New Roman" w:hAnsi="Times New Roman" w:cs="Times New Roman"/>
+          <w:sz w:val="24"/>
+          <w:szCs w:val="24"/>
+        </w:rPr>
+        <w:t>logados</w:t>
+      </w:r>
+      <w:proofErr w:type="spellEnd"/>
+      <w:r>
+        <w:rPr>
+          <w:rFonts w:ascii="Times New Roman" w:hAnsi="Times New Roman" w:cs="Times New Roman"/>
+          <w:sz w:val="24"/>
+          <w:szCs w:val="24"/>
+        </w:rPr>
+        <w:t>.</w:t>
+      </w:r>
+    </w:p>
+    <w:p>
+      <w:pPr>
+        <w:ind w:firstLine="708"/>
+        <w:jc w:val="both"/>
+        <w:rPr>
+          <w:rFonts w:ascii="Times New Roman" w:hAnsi="Times New Roman" w:cs="Times New Roman"/>
+          <w:sz w:val="24"/>
+          <w:szCs w:val="24"/>
+        </w:rPr>
+      </w:pPr>
     </w:p>
     <w:sectPr>
       <w:pgSz w:w="11906" w:h="16838"/>

</xml_diff>